<commit_message>
Various typographic fixes, and slight content fixes.
</commit_message>
<xml_diff>
--- a/ChaprSVN/Promo/Chap Research One-Pager (Students).docx
+++ b/ChaprSVN/Promo/Chap Research One-Pager (Students).docx
@@ -7,68 +7,19 @@
         <w:pStyle w:val="CoolHeader1"/>
         <w:jc w:val="center"/>
       </w:pPr>
+      <w:r>
+        <w:t xml:space="preserve">What Is Chap Research </w:t>
+      </w:r>
+    </w:p>
+    <w:p>
+      <w:pPr>
+        <w:pStyle w:val="Description1"/>
+      </w:pPr>
+      <w:r>
+        <w:t>Chap Research is an after school “innovation program” that gives Westlake High School students the opportunity to learn real</w:t>
+      </w:r>
       <w:bookmarkStart w:id="0" w:name="_GoBack"/>
       <w:bookmarkEnd w:id="0"/>
-      <w:r>
-        <w:rPr>
-          <w:noProof/>
-          <w:sz w:val="10"/>
-        </w:rPr>
-        <w:drawing>
-          <wp:anchor distT="0" distB="0" distL="114300" distR="114300" simplePos="0" relativeHeight="251668480" behindDoc="1" locked="0" layoutInCell="1" allowOverlap="1">
-            <wp:simplePos x="0" y="0"/>
-            <wp:positionH relativeFrom="column">
-              <wp:posOffset>3991346</wp:posOffset>
-            </wp:positionH>
-            <wp:positionV relativeFrom="paragraph">
-              <wp:posOffset>-303818</wp:posOffset>
-            </wp:positionV>
-            <wp:extent cx="3032909" cy="1520041"/>
-            <wp:effectExtent l="19050" t="0" r="0" b="0"/>
-            <wp:wrapNone/>
-            <wp:docPr id="5" name="Picture 2" descr="logo_none_medium.png"/>
-            <wp:cNvGraphicFramePr>
-              <a:graphicFrameLocks xmlns:a="http://schemas.openxmlformats.org/drawingml/2006/main" noChangeAspect="1"/>
-            </wp:cNvGraphicFramePr>
-            <a:graphic xmlns:a="http://schemas.openxmlformats.org/drawingml/2006/main">
-              <a:graphicData uri="http://schemas.openxmlformats.org/drawingml/2006/picture">
-                <pic:pic xmlns:pic="http://schemas.openxmlformats.org/drawingml/2006/picture">
-                  <pic:nvPicPr>
-                    <pic:cNvPr id="0" name="logo_none_medium.png"/>
-                    <pic:cNvPicPr/>
-                  </pic:nvPicPr>
-                  <pic:blipFill>
-                    <a:blip r:embed="rId6" cstate="print"/>
-                    <a:stretch>
-                      <a:fillRect/>
-                    </a:stretch>
-                  </pic:blipFill>
-                  <pic:spPr>
-                    <a:xfrm>
-                      <a:off x="0" y="0"/>
-                      <a:ext cx="3032909" cy="1520041"/>
-                    </a:xfrm>
-                    <a:prstGeom prst="rect">
-                      <a:avLst/>
-                    </a:prstGeom>
-                  </pic:spPr>
-                </pic:pic>
-              </a:graphicData>
-            </a:graphic>
-          </wp:anchor>
-        </w:drawing>
-      </w:r>
-      <w:r>
-        <w:t>What Is Chap Research?</w:t>
-      </w:r>
-    </w:p>
-    <w:p>
-      <w:pPr>
-        <w:pStyle w:val="Description1"/>
-      </w:pPr>
-      <w:r>
-        <w:t>Chap Research is an after school “innovation program” that gives Westlake High School students the opportunity to learn real</w:t>
-      </w:r>
       <w:r>
         <w:t xml:space="preserve">-world technical, research, </w:t>
       </w:r>
@@ -93,7 +44,7 @@
           <w:noProof/>
         </w:rPr>
         <w:pict>
-          <v:group id="Group 20" o:spid="_x0000_s1026" style="width:214.15pt;height:93.05pt;mso-position-horizontal-relative:char;mso-position-vertical-relative:line" coordsize="27194,11815" o:gfxdata="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">
+          <v:group id="Group 20" o:spid="_x0000_s1026" style="width:214.15pt;height:93.05pt;mso-position-horizontal-relative:char;mso-position-vertical-relative:line" coordsize="27194,11815">
             <v:roundrect id="Rounded Rectangle 16" o:spid="_x0000_s1027" style="position:absolute;top:1603;width:27194;height:10212;visibility:visible;v-text-anchor:middle" arcsize="10923f" o:gfxdata="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" fillcolor="#652523 [1637]" stroked="f">
               <v:fill color2="#ba4442 [3013]" rotate="t" angle="180" colors="0 #9b2d2a;52429f #cb3d3a;1 #ce3b37" focus="100%" type="gradient">
                 <o:fill v:ext="view" type="gradientUnscaled"/>
@@ -108,6 +59,7 @@
                       <w:rPr>
                         <w:b/>
                         <w:i/>
+                        <w:color w:val="FFFFFF" w:themeColor="background1"/>
                         <w:sz w:val="28"/>
                       </w:rPr>
                     </w:pPr>
@@ -115,6 +67,7 @@
                       <w:rPr>
                         <w:b/>
                         <w:i/>
+                        <w:color w:val="FFFFFF" w:themeColor="background1"/>
                         <w:sz w:val="28"/>
                       </w:rPr>
                       <w:t>Our First Patent</w:t>
@@ -124,8 +77,14 @@
                     <w:pPr>
                       <w:spacing w:after="0" w:line="240" w:lineRule="auto"/>
                       <w:jc w:val="center"/>
+                      <w:rPr>
+                        <w:color w:val="FFFFFF" w:themeColor="background1"/>
+                      </w:rPr>
                     </w:pPr>
                     <w:r>
+                      <w:rPr>
+                        <w:color w:val="FFFFFF" w:themeColor="background1"/>
+                      </w:rPr>
                       <w:t>Three student members of Chap Research have just been granted a patent for their work on “The ChapR”.</w:t>
                     </w:r>
                   </w:p>
@@ -152,7 +111,7 @@
               <o:lock v:ext="edit" aspectratio="t"/>
             </v:shapetype>
             <v:shape id="Picture 19" o:spid="_x0000_s1028" type="#_x0000_t75" alt="http://img3.wikia.nocookie.net/__cb20110102225644/lego/images/4/4b/Exclamation_mark.jpg" style="position:absolute;left:19059;width:4691;height:4750;rotation:1267054fd;visibility:visible" o:gfxdata="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">
-              <v:imagedata r:id="rId7" o:title="Exclamation_mark" chromakey="white"/>
+              <v:imagedata r:id="rId6" o:title="Exclamation_mark" chromakey="white"/>
               <v:path arrowok="t"/>
             </v:shape>
             <w10:wrap type="none"/>
@@ -178,7 +137,13 @@
         <w:t xml:space="preserve"> Through our relationships with industry mentors, Chap Research brings real-world issues</w:t>
       </w:r>
       <w:r>
-        <w:t xml:space="preserve"> and challenges to the students and helps them discover innovative solutions to problems.</w:t>
+        <w:t xml:space="preserve"> and challenges to the students and helps them discover</w:t>
+      </w:r>
+      <w:r>
+        <w:t xml:space="preserve"> and implement</w:t>
+      </w:r>
+      <w:r>
+        <w:t xml:space="preserve"> innovative solutions to problems.</w:t>
       </w:r>
     </w:p>
     <w:p>
@@ -201,7 +166,13 @@
         <w:t>, providing opportunities to specialize in their particular interests to show college admissions their dedication and passion. Many of the projects in Chap Research provide opportunities to build the student’s “digital portfolio”, highlighting their successes and innovative skills</w:t>
       </w:r>
       <w:r>
-        <w:t xml:space="preserve"> as they receive patents, publications or news coverage for their work.</w:t>
+        <w:t xml:space="preserve"> as they </w:t>
+      </w:r>
+      <w:r>
+        <w:t>pursue</w:t>
+      </w:r>
+      <w:r>
+        <w:t xml:space="preserve"> patents, publications or news coverage for their work.</w:t>
       </w:r>
     </w:p>
     <w:p>
@@ -252,6 +223,9 @@
     <w:p>
       <w:pPr>
         <w:pStyle w:val="Description1"/>
+        <w:rPr>
+          <w:noProof/>
+        </w:rPr>
       </w:pPr>
       <w:r>
         <w:rPr>
@@ -281,7 +255,7 @@
                     <pic:cNvPicPr/>
                   </pic:nvPicPr>
                   <pic:blipFill>
-                    <a:blip r:embed="rId8" cstate="print"/>
+                    <a:blip r:embed="rId7" cstate="print"/>
                     <a:stretch>
                       <a:fillRect/>
                     </a:stretch>
@@ -315,6 +289,10 @@
             <v:textbox>
               <w:txbxContent>
                 <w:p>
+                  <w:pPr>
+                    <w:pStyle w:val="Description1"/>
+                    <w:spacing w:before="120"/>
+                  </w:pPr>
                   <w:r>
                     <w:t>If you want to be part of the innovation, scan the QR code to fill out the application!</w:t>
                   </w:r>
@@ -324,6 +302,9 @@
           </v:shape>
         </w:pict>
       </w:r>
+      <w:r>
+        <w:br w:type="column"/>
+      </w:r>
     </w:p>
     <w:p>
       <w:pPr>
@@ -334,17 +315,55 @@
         </w:rPr>
       </w:pPr>
       <w:r>
-        <w:br w:type="column"/>
-      </w:r>
-    </w:p>
-    <w:p>
-      <w:pPr>
-        <w:spacing w:after="0" w:line="240" w:lineRule="auto"/>
-        <w:jc w:val="center"/>
         <w:rPr>
           <w:noProof/>
+          <w:position w:val="-4"/>
+          <w:sz w:val="10"/>
         </w:rPr>
-      </w:pPr>
+        <w:drawing>
+          <wp:anchor distT="0" distB="0" distL="114300" distR="114300" simplePos="0" relativeHeight="251668480" behindDoc="1" locked="0" layoutInCell="1" allowOverlap="1">
+            <wp:simplePos x="0" y="0"/>
+            <wp:positionH relativeFrom="column">
+              <wp:posOffset>834656</wp:posOffset>
+            </wp:positionH>
+            <wp:positionV relativeFrom="paragraph">
+              <wp:posOffset>-475600</wp:posOffset>
+            </wp:positionV>
+            <wp:extent cx="3030279" cy="1520456"/>
+            <wp:effectExtent l="0" t="0" r="0" b="0"/>
+            <wp:wrapNone/>
+            <wp:docPr id="5" name="Picture 2" descr="logo_none_medium.png"/>
+            <wp:cNvGraphicFramePr>
+              <a:graphicFrameLocks xmlns:a="http://schemas.openxmlformats.org/drawingml/2006/main" noChangeAspect="1"/>
+            </wp:cNvGraphicFramePr>
+            <a:graphic xmlns:a="http://schemas.openxmlformats.org/drawingml/2006/main">
+              <a:graphicData uri="http://schemas.openxmlformats.org/drawingml/2006/picture">
+                <pic:pic xmlns:pic="http://schemas.openxmlformats.org/drawingml/2006/picture">
+                  <pic:nvPicPr>
+                    <pic:cNvPr id="0" name="logo_none_medium.png"/>
+                    <pic:cNvPicPr/>
+                  </pic:nvPicPr>
+                  <pic:blipFill>
+                    <a:blip r:embed="rId8" cstate="print"/>
+                    <a:stretch>
+                      <a:fillRect/>
+                    </a:stretch>
+                  </pic:blipFill>
+                  <pic:spPr>
+                    <a:xfrm>
+                      <a:off x="0" y="0"/>
+                      <a:ext cx="3030279" cy="1520456"/>
+                    </a:xfrm>
+                    <a:prstGeom prst="rect">
+                      <a:avLst/>
+                    </a:prstGeom>
+                  </pic:spPr>
+                </pic:pic>
+              </a:graphicData>
+            </a:graphic>
+          </wp:anchor>
+        </w:drawing>
+      </w:r>
     </w:p>
     <w:p>
       <w:pPr>
@@ -471,7 +490,7 @@
                           <a:blip r:embed="rId9" cstate="print">
                             <a:extLst>
                               <a:ext uri="{28A0092B-C50C-407E-A947-70E740481C1C}">
-                                <a14:useLocalDpi xmlns="" xmlns:wpc="http://schemas.microsoft.com/office/word/2010/wordprocessingCanvas" xmlns:mc="http://schemas.openxmlformats.org/markup-compatibility/2006" xmlns:o="urn:schemas-microsoft-com:office:office" xmlns:v="urn:schemas-microsoft-com:vml" xmlns:wp14="http://schemas.microsoft.com/office/word/2010/wordprocessingDrawing" xmlns:w10="urn:schemas-microsoft-com:office:word" xmlns:w="http://schemas.openxmlformats.org/wordprocessingml/2006/main" xmlns:w14="http://schemas.microsoft.com/office/word/2010/wordml" xmlns:wpg="http://schemas.microsoft.com/office/word/2010/wordprocessingGroup" xmlns:wpi="http://schemas.microsoft.com/office/word/2010/wordprocessingInk" xmlns:wps="http://schemas.microsoft.com/office/word/2010/wordprocessingShape" xmlns:a14="http://schemas.microsoft.com/office/drawing/2010/main" val="0"/>
+                                <a14:useLocalDpi xmlns:a14="http://schemas.microsoft.com/office/drawing/2010/main" xmlns:wps="http://schemas.microsoft.com/office/word/2010/wordprocessingShape" xmlns:wpi="http://schemas.microsoft.com/office/word/2010/wordprocessingInk" xmlns:wpg="http://schemas.microsoft.com/office/word/2010/wordprocessingGroup" xmlns:w14="http://schemas.microsoft.com/office/word/2010/wordml" xmlns:w="http://schemas.openxmlformats.org/wordprocessingml/2006/main" xmlns:w10="urn:schemas-microsoft-com:office:word" xmlns:wp14="http://schemas.microsoft.com/office/word/2010/wordprocessingDrawing" xmlns:v="urn:schemas-microsoft-com:vml" xmlns:o="urn:schemas-microsoft-com:office:office" xmlns:mc="http://schemas.openxmlformats.org/markup-compatibility/2006" xmlns:wpc="http://schemas.microsoft.com/office/word/2010/wordprocessingCanvas" xmlns="" val="0"/>
                               </a:ext>
                             </a:extLst>
                           </a:blip>
@@ -586,7 +605,7 @@
                           <a:blip r:embed="rId10" cstate="print">
                             <a:extLst>
                               <a:ext uri="{28A0092B-C50C-407E-A947-70E740481C1C}">
-                                <a14:useLocalDpi xmlns="" xmlns:wpc="http://schemas.microsoft.com/office/word/2010/wordprocessingCanvas" xmlns:mc="http://schemas.openxmlformats.org/markup-compatibility/2006" xmlns:o="urn:schemas-microsoft-com:office:office" xmlns:v="urn:schemas-microsoft-com:vml" xmlns:wp14="http://schemas.microsoft.com/office/word/2010/wordprocessingDrawing" xmlns:w10="urn:schemas-microsoft-com:office:word" xmlns:w="http://schemas.openxmlformats.org/wordprocessingml/2006/main" xmlns:w14="http://schemas.microsoft.com/office/word/2010/wordml" xmlns:wpg="http://schemas.microsoft.com/office/word/2010/wordprocessingGroup" xmlns:wpi="http://schemas.microsoft.com/office/word/2010/wordprocessingInk" xmlns:wps="http://schemas.microsoft.com/office/word/2010/wordprocessingShape" xmlns:a14="http://schemas.microsoft.com/office/drawing/2010/main" val="0"/>
+                                <a14:useLocalDpi xmlns:a14="http://schemas.microsoft.com/office/drawing/2010/main" xmlns:wps="http://schemas.microsoft.com/office/word/2010/wordprocessingShape" xmlns:wpi="http://schemas.microsoft.com/office/word/2010/wordprocessingInk" xmlns:wpg="http://schemas.microsoft.com/office/word/2010/wordprocessingGroup" xmlns:w14="http://schemas.microsoft.com/office/word/2010/wordml" xmlns:w="http://schemas.openxmlformats.org/wordprocessingml/2006/main" xmlns:w10="urn:schemas-microsoft-com:office:word" xmlns:wp14="http://schemas.microsoft.com/office/word/2010/wordprocessingDrawing" xmlns:v="urn:schemas-microsoft-com:vml" xmlns:o="urn:schemas-microsoft-com:office:office" xmlns:mc="http://schemas.openxmlformats.org/markup-compatibility/2006" xmlns:wpc="http://schemas.microsoft.com/office/word/2010/wordprocessingCanvas" xmlns="" val="0"/>
                               </a:ext>
                             </a:extLst>
                           </a:blip>
@@ -642,7 +661,7 @@
                           <a:blip r:embed="rId11" cstate="print">
                             <a:extLst>
                               <a:ext uri="{28A0092B-C50C-407E-A947-70E740481C1C}">
-                                <a14:useLocalDpi xmlns="" xmlns:wpc="http://schemas.microsoft.com/office/word/2010/wordprocessingCanvas" xmlns:mc="http://schemas.openxmlformats.org/markup-compatibility/2006" xmlns:o="urn:schemas-microsoft-com:office:office" xmlns:v="urn:schemas-microsoft-com:vml" xmlns:wp14="http://schemas.microsoft.com/office/word/2010/wordprocessingDrawing" xmlns:w10="urn:schemas-microsoft-com:office:word" xmlns:w="http://schemas.openxmlformats.org/wordprocessingml/2006/main" xmlns:w14="http://schemas.microsoft.com/office/word/2010/wordml" xmlns:wpg="http://schemas.microsoft.com/office/word/2010/wordprocessingGroup" xmlns:wpi="http://schemas.microsoft.com/office/word/2010/wordprocessingInk" xmlns:wps="http://schemas.microsoft.com/office/word/2010/wordprocessingShape" xmlns:a14="http://schemas.microsoft.com/office/drawing/2010/main" val="0"/>
+                                <a14:useLocalDpi xmlns:a14="http://schemas.microsoft.com/office/drawing/2010/main" xmlns:wps="http://schemas.microsoft.com/office/word/2010/wordprocessingShape" xmlns:wpi="http://schemas.microsoft.com/office/word/2010/wordprocessingInk" xmlns:wpg="http://schemas.microsoft.com/office/word/2010/wordprocessingGroup" xmlns:w14="http://schemas.microsoft.com/office/word/2010/wordml" xmlns:w="http://schemas.openxmlformats.org/wordprocessingml/2006/main" xmlns:w10="urn:schemas-microsoft-com:office:word" xmlns:wp14="http://schemas.microsoft.com/office/word/2010/wordprocessingDrawing" xmlns:v="urn:schemas-microsoft-com:vml" xmlns:o="urn:schemas-microsoft-com:office:office" xmlns:mc="http://schemas.openxmlformats.org/markup-compatibility/2006" xmlns:wpc="http://schemas.microsoft.com/office/word/2010/wordprocessingCanvas" xmlns="" val="0"/>
                               </a:ext>
                             </a:extLst>
                           </a:blip>
@@ -757,7 +776,7 @@
                           <a:blip r:embed="rId12" cstate="print">
                             <a:extLst>
                               <a:ext uri="{28A0092B-C50C-407E-A947-70E740481C1C}">
-                                <a14:useLocalDpi xmlns="" xmlns:wpc="http://schemas.microsoft.com/office/word/2010/wordprocessingCanvas" xmlns:mc="http://schemas.openxmlformats.org/markup-compatibility/2006" xmlns:o="urn:schemas-microsoft-com:office:office" xmlns:v="urn:schemas-microsoft-com:vml" xmlns:wp14="http://schemas.microsoft.com/office/word/2010/wordprocessingDrawing" xmlns:w10="urn:schemas-microsoft-com:office:word" xmlns:w="http://schemas.openxmlformats.org/wordprocessingml/2006/main" xmlns:w14="http://schemas.microsoft.com/office/word/2010/wordml" xmlns:wpg="http://schemas.microsoft.com/office/word/2010/wordprocessingGroup" xmlns:wpi="http://schemas.microsoft.com/office/word/2010/wordprocessingInk" xmlns:wps="http://schemas.microsoft.com/office/word/2010/wordprocessingShape" xmlns:a14="http://schemas.microsoft.com/office/drawing/2010/main" val="0"/>
+                                <a14:useLocalDpi xmlns:a14="http://schemas.microsoft.com/office/drawing/2010/main" xmlns:wps="http://schemas.microsoft.com/office/word/2010/wordprocessingShape" xmlns:wpi="http://schemas.microsoft.com/office/word/2010/wordprocessingInk" xmlns:wpg="http://schemas.microsoft.com/office/word/2010/wordprocessingGroup" xmlns:w14="http://schemas.microsoft.com/office/word/2010/wordml" xmlns:w="http://schemas.openxmlformats.org/wordprocessingml/2006/main" xmlns:w10="urn:schemas-microsoft-com:office:word" xmlns:wp14="http://schemas.microsoft.com/office/word/2010/wordprocessingDrawing" xmlns:v="urn:schemas-microsoft-com:vml" xmlns:o="urn:schemas-microsoft-com:office:office" xmlns:mc="http://schemas.openxmlformats.org/markup-compatibility/2006" xmlns:wpc="http://schemas.microsoft.com/office/word/2010/wordprocessingCanvas" xmlns="" val="0"/>
                               </a:ext>
                             </a:extLst>
                           </a:blip>
@@ -852,6 +871,9 @@
             </w:r>
           </w:p>
           <w:p>
+            <w:pPr>
+              <w:jc w:val="both"/>
+            </w:pPr>
             <w:r>
               <w:t>Designed to separate sound into its frequency bands, this board allows robots to act upon music, flashing lights and moving motors.</w:t>
             </w:r>
@@ -912,7 +934,7 @@
                             </a:clrChange>
                             <a:extLst>
                               <a:ext uri="{28A0092B-C50C-407E-A947-70E740481C1C}">
-                                <a14:useLocalDpi xmlns="" xmlns:wpc="http://schemas.microsoft.com/office/word/2010/wordprocessingCanvas" xmlns:mc="http://schemas.openxmlformats.org/markup-compatibility/2006" xmlns:o="urn:schemas-microsoft-com:office:office" xmlns:v="urn:schemas-microsoft-com:vml" xmlns:wp14="http://schemas.microsoft.com/office/word/2010/wordprocessingDrawing" xmlns:w10="urn:schemas-microsoft-com:office:word" xmlns:w="http://schemas.openxmlformats.org/wordprocessingml/2006/main" xmlns:w14="http://schemas.microsoft.com/office/word/2010/wordml" xmlns:wpg="http://schemas.microsoft.com/office/word/2010/wordprocessingGroup" xmlns:wpi="http://schemas.microsoft.com/office/word/2010/wordprocessingInk" xmlns:wps="http://schemas.microsoft.com/office/word/2010/wordprocessingShape" xmlns:a14="http://schemas.microsoft.com/office/drawing/2010/main" val="0"/>
+                                <a14:useLocalDpi xmlns:a14="http://schemas.microsoft.com/office/drawing/2010/main" xmlns:wps="http://schemas.microsoft.com/office/word/2010/wordprocessingShape" xmlns:wpi="http://schemas.microsoft.com/office/word/2010/wordprocessingInk" xmlns:wpg="http://schemas.microsoft.com/office/word/2010/wordprocessingGroup" xmlns:w14="http://schemas.microsoft.com/office/word/2010/wordml" xmlns:w="http://schemas.openxmlformats.org/wordprocessingml/2006/main" xmlns:w10="urn:schemas-microsoft-com:office:word" xmlns:wp14="http://schemas.microsoft.com/office/word/2010/wordprocessingDrawing" xmlns:v="urn:schemas-microsoft-com:vml" xmlns:o="urn:schemas-microsoft-com:office:office" xmlns:mc="http://schemas.openxmlformats.org/markup-compatibility/2006" xmlns:wpc="http://schemas.microsoft.com/office/word/2010/wordprocessingCanvas" xmlns="" val="0"/>
                               </a:ext>
                             </a:extLst>
                           </a:blip>
@@ -939,7 +961,7 @@
                           </a:effectLst>
                           <a:extLst>
                             <a:ext uri="{53640926-AAD7-44D8-BBD7-CCE9431645EC}">
-                              <a14:shadowObscured xmlns="" xmlns:wpc="http://schemas.microsoft.com/office/word/2010/wordprocessingCanvas" xmlns:mc="http://schemas.openxmlformats.org/markup-compatibility/2006" xmlns:o="urn:schemas-microsoft-com:office:office" xmlns:v="urn:schemas-microsoft-com:vml" xmlns:wp14="http://schemas.microsoft.com/office/word/2010/wordprocessingDrawing" xmlns:w10="urn:schemas-microsoft-com:office:word" xmlns:w="http://schemas.openxmlformats.org/wordprocessingml/2006/main" xmlns:w14="http://schemas.microsoft.com/office/word/2010/wordml" xmlns:wpg="http://schemas.microsoft.com/office/word/2010/wordprocessingGroup" xmlns:wpi="http://schemas.microsoft.com/office/word/2010/wordprocessingInk" xmlns:wps="http://schemas.microsoft.com/office/word/2010/wordprocessingShape" xmlns:a14="http://schemas.microsoft.com/office/drawing/2010/main"/>
+                              <a14:shadowObscured xmlns:a14="http://schemas.microsoft.com/office/drawing/2010/main" xmlns:wps="http://schemas.microsoft.com/office/word/2010/wordprocessingShape" xmlns:wpi="http://schemas.microsoft.com/office/word/2010/wordprocessingInk" xmlns:wpg="http://schemas.microsoft.com/office/word/2010/wordprocessingGroup" xmlns:w14="http://schemas.microsoft.com/office/word/2010/wordml" xmlns:w="http://schemas.openxmlformats.org/wordprocessingml/2006/main" xmlns:w10="urn:schemas-microsoft-com:office:word" xmlns:wp14="http://schemas.microsoft.com/office/word/2010/wordprocessingDrawing" xmlns:v="urn:schemas-microsoft-com:vml" xmlns:o="urn:schemas-microsoft-com:office:office" xmlns:mc="http://schemas.openxmlformats.org/markup-compatibility/2006" xmlns:wpc="http://schemas.microsoft.com/office/word/2010/wordprocessingCanvas" xmlns=""/>
                             </a:ext>
                           </a:extLst>
                         </pic:spPr>
@@ -956,7 +978,7 @@
                 <w:noProof/>
               </w:rPr>
               <w:pict>
-                <v:shape id="Text Box 26" o:spid="_x0000_s1029" type="#_x0000_t202" style="position:absolute;left:0;text-align:left;margin-left:9pt;margin-top:70.95pt;width:62.25pt;height:26.9pt;z-index:251661312;visibility:visible;mso-position-horizontal-relative:text;mso-position-vertical-relative:text;mso-width-relative:margin;mso-height-relative:margin" o:gfxdata="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" fillcolor="white [3201]" stroked="f" strokeweight=".5pt">
+                <v:shape id="Text Box 26" o:spid="_x0000_s1029" type="#_x0000_t202" style="position:absolute;left:0;text-align:left;margin-left:9pt;margin-top:70.95pt;width:62.25pt;height:26.9pt;z-index:251661312;visibility:visible;mso-position-horizontal-relative:text;mso-position-vertical-relative:text;mso-width-relative:margin;mso-height-relative:margin" filled="f" fillcolor="white [3201]" stroked="f" strokeweight=".5pt">
                   <v:textbox style="mso-next-textbox:#Text Box 26" inset="0,0,0,0">
                     <w:txbxContent>
                       <w:p>
@@ -1107,7 +1129,7 @@
                       </a:clrChange>
                       <a:extLst>
                         <a:ext uri="{28A0092B-C50C-407E-A947-70E740481C1C}">
-                          <a14:useLocalDpi xmlns="" xmlns:wpc="http://schemas.microsoft.com/office/word/2010/wordprocessingCanvas" xmlns:mc="http://schemas.openxmlformats.org/markup-compatibility/2006" xmlns:o="urn:schemas-microsoft-com:office:office" xmlns:v="urn:schemas-microsoft-com:vml" xmlns:wp14="http://schemas.microsoft.com/office/word/2010/wordprocessingDrawing" xmlns:w10="urn:schemas-microsoft-com:office:word" xmlns:w="http://schemas.openxmlformats.org/wordprocessingml/2006/main" xmlns:w14="http://schemas.microsoft.com/office/word/2010/wordml" xmlns:wpg="http://schemas.microsoft.com/office/word/2010/wordprocessingGroup" xmlns:wpi="http://schemas.microsoft.com/office/word/2010/wordprocessingInk" xmlns:wps="http://schemas.microsoft.com/office/word/2010/wordprocessingShape" xmlns:a14="http://schemas.microsoft.com/office/drawing/2010/main" val="0"/>
+                          <a14:useLocalDpi xmlns:a14="http://schemas.microsoft.com/office/drawing/2010/main" xmlns:wps="http://schemas.microsoft.com/office/word/2010/wordprocessingShape" xmlns:wpi="http://schemas.microsoft.com/office/word/2010/wordprocessingInk" xmlns:wpg="http://schemas.microsoft.com/office/word/2010/wordprocessingGroup" xmlns:w14="http://schemas.microsoft.com/office/word/2010/wordml" xmlns:w="http://schemas.openxmlformats.org/wordprocessingml/2006/main" xmlns:w10="urn:schemas-microsoft-com:office:word" xmlns:wp14="http://schemas.microsoft.com/office/word/2010/wordprocessingDrawing" xmlns:v="urn:schemas-microsoft-com:vml" xmlns:o="urn:schemas-microsoft-com:office:office" xmlns:mc="http://schemas.openxmlformats.org/markup-compatibility/2006" xmlns:wpc="http://schemas.microsoft.com/office/word/2010/wordprocessingCanvas" xmlns="" val="0"/>
                         </a:ext>
                       </a:extLst>
                     </a:blip>
@@ -1128,7 +1150,7 @@
                     </a:ln>
                     <a:extLst>
                       <a:ext uri="{53640926-AAD7-44D8-BBD7-CCE9431645EC}">
-                        <a14:shadowObscured xmlns="" xmlns:wpc="http://schemas.microsoft.com/office/word/2010/wordprocessingCanvas" xmlns:mc="http://schemas.openxmlformats.org/markup-compatibility/2006" xmlns:o="urn:schemas-microsoft-com:office:office" xmlns:v="urn:schemas-microsoft-com:vml" xmlns:wp14="http://schemas.microsoft.com/office/word/2010/wordprocessingDrawing" xmlns:w10="urn:schemas-microsoft-com:office:word" xmlns:w="http://schemas.openxmlformats.org/wordprocessingml/2006/main" xmlns:w14="http://schemas.microsoft.com/office/word/2010/wordml" xmlns:wpg="http://schemas.microsoft.com/office/word/2010/wordprocessingGroup" xmlns:wpi="http://schemas.microsoft.com/office/word/2010/wordprocessingInk" xmlns:wps="http://schemas.microsoft.com/office/word/2010/wordprocessingShape" xmlns:a14="http://schemas.microsoft.com/office/drawing/2010/main"/>
+                        <a14:shadowObscured xmlns:a14="http://schemas.microsoft.com/office/drawing/2010/main" xmlns:wps="http://schemas.microsoft.com/office/word/2010/wordprocessingShape" xmlns:wpi="http://schemas.microsoft.com/office/word/2010/wordprocessingInk" xmlns:wpg="http://schemas.microsoft.com/office/word/2010/wordprocessingGroup" xmlns:w14="http://schemas.microsoft.com/office/word/2010/wordml" xmlns:w="http://schemas.openxmlformats.org/wordprocessingml/2006/main" xmlns:w10="urn:schemas-microsoft-com:office:word" xmlns:wp14="http://schemas.microsoft.com/office/word/2010/wordprocessingDrawing" xmlns:v="urn:schemas-microsoft-com:vml" xmlns:o="urn:schemas-microsoft-com:office:office" xmlns:mc="http://schemas.openxmlformats.org/markup-compatibility/2006" xmlns:wpc="http://schemas.microsoft.com/office/word/2010/wordprocessingCanvas" xmlns=""/>
                       </a:ext>
                     </a:extLst>
                   </pic:spPr>
@@ -1182,7 +1204,7 @@
                     <a:blip r:embed="rId15" cstate="print">
                       <a:extLst>
                         <a:ext uri="{28A0092B-C50C-407E-A947-70E740481C1C}">
-                          <a14:useLocalDpi xmlns="" xmlns:wpc="http://schemas.microsoft.com/office/word/2010/wordprocessingCanvas" xmlns:mc="http://schemas.openxmlformats.org/markup-compatibility/2006" xmlns:o="urn:schemas-microsoft-com:office:office" xmlns:v="urn:schemas-microsoft-com:vml" xmlns:wp14="http://schemas.microsoft.com/office/word/2010/wordprocessingDrawing" xmlns:w10="urn:schemas-microsoft-com:office:word" xmlns:w="http://schemas.openxmlformats.org/wordprocessingml/2006/main" xmlns:w14="http://schemas.microsoft.com/office/word/2010/wordml" xmlns:wpg="http://schemas.microsoft.com/office/word/2010/wordprocessingGroup" xmlns:wpi="http://schemas.microsoft.com/office/word/2010/wordprocessingInk" xmlns:wps="http://schemas.microsoft.com/office/word/2010/wordprocessingShape" xmlns:a14="http://schemas.microsoft.com/office/drawing/2010/main" val="0"/>
+                          <a14:useLocalDpi xmlns:a14="http://schemas.microsoft.com/office/drawing/2010/main" xmlns:wps="http://schemas.microsoft.com/office/word/2010/wordprocessingShape" xmlns:wpi="http://schemas.microsoft.com/office/word/2010/wordprocessingInk" xmlns:wpg="http://schemas.microsoft.com/office/word/2010/wordprocessingGroup" xmlns:w14="http://schemas.microsoft.com/office/word/2010/wordml" xmlns:w="http://schemas.openxmlformats.org/wordprocessingml/2006/main" xmlns:w10="urn:schemas-microsoft-com:office:word" xmlns:wp14="http://schemas.microsoft.com/office/word/2010/wordprocessingDrawing" xmlns:v="urn:schemas-microsoft-com:vml" xmlns:o="urn:schemas-microsoft-com:office:office" xmlns:mc="http://schemas.openxmlformats.org/markup-compatibility/2006" xmlns:wpc="http://schemas.microsoft.com/office/word/2010/wordprocessingCanvas" xmlns="" val="0"/>
                         </a:ext>
                       </a:extLst>
                     </a:blip>
@@ -1236,7 +1258,7 @@
                     <a:blip r:embed="rId16" cstate="print">
                       <a:extLst>
                         <a:ext uri="{28A0092B-C50C-407E-A947-70E740481C1C}">
-                          <a14:useLocalDpi xmlns="" xmlns:wpc="http://schemas.microsoft.com/office/word/2010/wordprocessingCanvas" xmlns:mc="http://schemas.openxmlformats.org/markup-compatibility/2006" xmlns:o="urn:schemas-microsoft-com:office:office" xmlns:v="urn:schemas-microsoft-com:vml" xmlns:wp14="http://schemas.microsoft.com/office/word/2010/wordprocessingDrawing" xmlns:w10="urn:schemas-microsoft-com:office:word" xmlns:w="http://schemas.openxmlformats.org/wordprocessingml/2006/main" xmlns:w14="http://schemas.microsoft.com/office/word/2010/wordml" xmlns:wpg="http://schemas.microsoft.com/office/word/2010/wordprocessingGroup" xmlns:wpi="http://schemas.microsoft.com/office/word/2010/wordprocessingInk" xmlns:wps="http://schemas.microsoft.com/office/word/2010/wordprocessingShape" xmlns:a14="http://schemas.microsoft.com/office/drawing/2010/main" val="0"/>
+                          <a14:useLocalDpi xmlns:a14="http://schemas.microsoft.com/office/drawing/2010/main" xmlns:wps="http://schemas.microsoft.com/office/word/2010/wordprocessingShape" xmlns:wpi="http://schemas.microsoft.com/office/word/2010/wordprocessingInk" xmlns:wpg="http://schemas.microsoft.com/office/word/2010/wordprocessingGroup" xmlns:w14="http://schemas.microsoft.com/office/word/2010/wordml" xmlns:w="http://schemas.openxmlformats.org/wordprocessingml/2006/main" xmlns:w10="urn:schemas-microsoft-com:office:word" xmlns:wp14="http://schemas.microsoft.com/office/word/2010/wordprocessingDrawing" xmlns:v="urn:schemas-microsoft-com:vml" xmlns:o="urn:schemas-microsoft-com:office:office" xmlns:mc="http://schemas.openxmlformats.org/markup-compatibility/2006" xmlns:wpc="http://schemas.microsoft.com/office/word/2010/wordprocessingCanvas" xmlns="" val="0"/>
                         </a:ext>
                       </a:extLst>
                     </a:blip>
@@ -1273,11 +1295,9 @@
       <w:r>
         <w:t xml:space="preserve">cience &amp; Technology </w:t>
       </w:r>
-      <w:proofErr w:type="spellStart"/>
-      <w:r>
-        <w:t>Assocation</w:t>
-      </w:r>
-      <w:proofErr w:type="spellEnd"/>
+      <w:r>
+        <w:t>Association</w:t>
+      </w:r>
       <w:r>
         <w:t>.</w:t>
       </w:r>
@@ -2093,6 +2113,7 @@
   <w:style w:type="character" w:default="1" w:styleId="DefaultParagraphFont">
     <w:name w:val="Default Paragraph Font"/>
     <w:uiPriority w:val="1"/>
+    <w:semiHidden/>
     <w:unhideWhenUsed/>
   </w:style>
   <w:style w:type="table" w:default="1" w:styleId="TableNormal">

</xml_diff>